<commit_message>
Seleciona arquivos de entrada em diretórios superiores ao da macro
</commit_message>
<xml_diff>
--- a/Layouts dos Relatórios de Previsão de Vazões.docx
+++ b/Layouts dos Relatórios de Previsão de Vazões.docx
@@ -12,6 +12,8 @@
           <w:szCs w:val="28"/>
         </w:rPr>
       </w:pPr>
+      <w:bookmarkStart w:id="0" w:name="OLE_LINK1"/>
+      <w:bookmarkStart w:id="1" w:name="OLE_LINK2"/>
       <w:r>
         <w:rPr>
           <w:b/>
@@ -49,8 +51,19 @@
         <w:spacing w:before="100" w:beforeAutospacing="1" w:after="100" w:afterAutospacing="1"/>
         <w:jc w:val="left"/>
       </w:pPr>
-      <w:r>
-        <w:t>O ONS utiliza e elabora periodicamente previsões de vazões naturais para os locais de aproveitamentos hidrelétricos do Sistema Interligado Nacional – SIN, com o objetivo de subsidiar a tomada de decisão para o planejamento e a operação eletroenergética, no âmbito do Programa Mensal de Operação - PMO e de suas revisões semanais, bem como promover o despacho centralizado das usinas de forma otimizada.</w:t>
+      <w:bookmarkStart w:id="2" w:name="OLE_LINK3"/>
+      <w:bookmarkStart w:id="3" w:name="OLE_LINK4"/>
+      <w:bookmarkStart w:id="4" w:name="_GoBack"/>
+      <w:bookmarkEnd w:id="0"/>
+      <w:bookmarkEnd w:id="1"/>
+      <w:r>
+        <w:t>O ONS utiliza e elabora periodicamente previsões de vazões naturais para os locais de aproveitamentos hidrelétricos do Sistema Interligado Nacional – SIN, com o objetivo de subsidiar a tomada de decisão para o planejamento e a operação eletroenergética, no âmbito do Programa Mensal de Operação - PMO e de suas revisões semanais, bem como promover o despacho centralizado das usinas de forma otimizada</w:t>
+      </w:r>
+      <w:bookmarkEnd w:id="2"/>
+      <w:bookmarkEnd w:id="3"/>
+      <w:bookmarkEnd w:id="4"/>
+      <w:r>
+        <w:t>.</w:t>
       </w:r>
     </w:p>
     <w:p>
@@ -686,7 +699,7 @@
                 <w:szCs w:val="22"/>
               </w:rPr>
             </w:pPr>
-            <w:commentRangeStart w:id="0"/>
+            <w:commentRangeStart w:id="5"/>
             <w:r>
               <w:rPr>
                 <w:rFonts w:ascii="Calibri" w:hAnsi="Calibri"/>
@@ -698,12 +711,12 @@
               </w:rPr>
               <w:t>F</w:t>
             </w:r>
-            <w:commentRangeEnd w:id="0"/>
+            <w:commentRangeEnd w:id="5"/>
             <w:r>
               <w:rPr>
                 <w:rStyle w:val="Refdecomentrio"/>
               </w:rPr>
-              <w:commentReference w:id="0"/>
+              <w:commentReference w:id="5"/>
             </w:r>
           </w:p>
         </w:tc>
@@ -1058,8 +1071,6 @@
         <w:spacing w:after="160" w:line="259" w:lineRule="auto"/>
         <w:jc w:val="left"/>
       </w:pPr>
-      <w:bookmarkStart w:id="1" w:name="_GoBack"/>
-      <w:bookmarkEnd w:id="1"/>
     </w:p>
     <w:tbl>
       <w:tblPr>
@@ -18810,7 +18821,7 @@
 
 <file path=word/comments.xml><?xml version="1.0" encoding="utf-8"?>
 <w:comments xmlns:wpc="http://schemas.microsoft.com/office/word/2010/wordprocessingCanvas" xmlns:cx="http://schemas.microsoft.com/office/drawing/2014/chartex" xmlns:cx1="http://schemas.microsoft.com/office/drawing/2015/9/8/chartex" xmlns:cx2="http://schemas.microsoft.com/office/drawing/2015/10/21/chartex" xmlns:mc="http://schemas.openxmlformats.org/markup-compatibility/2006" xmlns:o="urn:schemas-microsoft-com:office:office" xmlns:r="http://schemas.openxmlformats.org/officeDocument/2006/relationships" xmlns:m="http://schemas.openxmlformats.org/officeDocument/2006/math" xmlns:v="urn:schemas-microsoft-com:vml" xmlns:wp14="http://schemas.microsoft.com/office/word/2010/wordprocessingDrawing" xmlns:wp="http://schemas.openxmlformats.org/drawingml/2006/wordprocessingDrawing" xmlns:w10="urn:schemas-microsoft-com:office:word" xmlns:w="http://schemas.openxmlformats.org/wordprocessingml/2006/main" xmlns:w14="http://schemas.microsoft.com/office/word/2010/wordml" xmlns:w15="http://schemas.microsoft.com/office/word/2012/wordml" xmlns:w16se="http://schemas.microsoft.com/office/word/2015/wordml/symex" xmlns:wpg="http://schemas.microsoft.com/office/word/2010/wordprocessingGroup" xmlns:wpi="http://schemas.microsoft.com/office/word/2010/wordprocessingInk" xmlns:wne="http://schemas.microsoft.com/office/word/2006/wordml" xmlns:wps="http://schemas.microsoft.com/office/word/2010/wordprocessingShape" mc:Ignorable="w14 w15 w16se wp14">
-  <w:comment w:id="0" w:author="Claudio Siervi" w:date="2016-10-03T10:38:00Z" w:initials="C">
+  <w:comment w:id="5" w:author="Claudio Siervi" w:date="2016-10-03T10:38:00Z" w:initials="C">
     <w:p>
       <w:pPr>
         <w:pStyle w:val="Textodecomentrio"/>

</xml_diff>